<commit_message>
adição ao Trello das regras necessarias ao cadastrar departameto
</commit_message>
<xml_diff>
--- a/Emulador de Trello/Trello.docx
+++ b/Emulador de Trello/Trello.docx
@@ -68,77 +68,25 @@
         <w:rPr>
           <w:b/>
         </w:rPr>
-        <w:t>- N</w:t>
-      </w:r>
-      <w:r>
-        <w:rPr>
-          <w:b/>
-        </w:rPr>
-        <w:t>ome</w:t>
-      </w:r>
-    </w:p>
-    <w:p>
-      <w:pPr>
-        <w:rPr>
-          <w:b/>
-        </w:rPr>
-      </w:pPr>
-      <w:r>
-        <w:rPr>
-          <w:b/>
-        </w:rPr>
-        <w:t>- I</w:t>
-      </w:r>
-      <w:r>
-        <w:rPr>
-          <w:b/>
-        </w:rPr>
-        <w:t>dade</w:t>
-      </w:r>
-    </w:p>
-    <w:p>
-      <w:pPr>
-        <w:rPr>
-          <w:b/>
-        </w:rPr>
-      </w:pPr>
-      <w:r>
-        <w:rPr>
-          <w:b/>
-        </w:rPr>
-        <w:t>- S</w:t>
-      </w:r>
-      <w:r>
-        <w:rPr>
-          <w:b/>
-        </w:rPr>
-        <w:t>exo</w:t>
-      </w:r>
-    </w:p>
-    <w:p>
-      <w:pPr>
-        <w:rPr>
-          <w:b/>
-        </w:rPr>
-      </w:pPr>
-      <w:r>
-        <w:rPr>
-          <w:b/>
-        </w:rPr>
-        <w:t>- CPF</w:t>
-      </w:r>
-    </w:p>
-    <w:p>
-      <w:pPr>
-        <w:rPr>
-          <w:b/>
-        </w:rPr>
-      </w:pPr>
-      <w:r>
-        <w:rPr>
-          <w:b/>
-        </w:rPr>
-        <w:t xml:space="preserve">- </w:t>
+        <w:t>- Funcionário (</w:t>
+      </w:r>
+      <w:r>
+        <w:rPr>
+          <w:b/>
+        </w:rPr>
+        <w:t>nome, nascimento, sexo</w:t>
+      </w:r>
+      <w:r>
+        <w:rPr>
+          <w:b/>
+        </w:rPr>
+        <w:t>, cpf, email, contato (ddd, ddi, telefone)</w:t>
+      </w:r>
+      <w:r>
+        <w:rPr>
+          <w:b/>
+        </w:rPr>
+        <w:t xml:space="preserve"> </w:t>
       </w:r>
       <w:r>
         <w:rPr>
@@ -146,18 +94,11 @@
         </w:rPr>
         <w:t>Contratação</w:t>
       </w:r>
-    </w:p>
-    <w:p>
-      <w:pPr>
-        <w:rPr>
-          <w:b/>
-        </w:rPr>
-      </w:pPr>
-      <w:r>
-        <w:rPr>
-          <w:b/>
-        </w:rPr>
-        <w:t xml:space="preserve">- </w:t>
+      <w:r>
+        <w:rPr>
+          <w:b/>
+        </w:rPr>
+        <w:t xml:space="preserve">, </w:t>
       </w:r>
       <w:r>
         <w:rPr>
@@ -169,39 +110,7 @@
         <w:rPr>
           <w:b/>
         </w:rPr>
-        <w:t xml:space="preserve"> </w:t>
-      </w:r>
-    </w:p>
-    <w:p>
-      <w:pPr>
-        <w:rPr>
-          <w:b/>
-        </w:rPr>
-      </w:pPr>
-      <w:r>
-        <w:rPr>
-          <w:b/>
-        </w:rPr>
-        <w:t>- Contato (DDD, DDI, TELEFONE)</w:t>
-      </w:r>
-    </w:p>
-    <w:p>
-      <w:pPr>
-        <w:rPr>
-          <w:b/>
-        </w:rPr>
-      </w:pPr>
-      <w:r>
-        <w:rPr>
-          <w:b/>
-        </w:rPr>
-        <w:t xml:space="preserve">- </w:t>
-      </w:r>
-      <w:r>
-        <w:rPr>
-          <w:b/>
-        </w:rPr>
-        <w:t>E-mail</w:t>
+        <w:t>)</w:t>
       </w:r>
     </w:p>
     <w:p>
@@ -218,69 +127,123 @@
         <w:rPr>
           <w:i/>
         </w:rPr>
-        <w:t>DESENVOLVEDOR SOFTWARE, MARKINTING, GERENTE PROJETO, RH, VENDAS, COMPRAS</w:t>
-      </w:r>
-      <w:r>
-        <w:t>)</w:t>
-      </w:r>
-    </w:p>
-    <w:p>
-      <w:pPr>
-        <w:rPr>
-          <w:b/>
-          <w:sz w:val="32"/>
-          <w:szCs w:val="32"/>
-          <w:u w:val="single"/>
-        </w:rPr>
-      </w:pPr>
-      <w:r>
-        <w:t xml:space="preserve">Todas as </w:t>
-      </w:r>
-      <w:r>
-        <w:t xml:space="preserve">informações são </w:t>
-      </w:r>
-      <w:r>
-        <w:rPr>
-          <w:b/>
-        </w:rPr>
-        <w:t xml:space="preserve">obrigatórias </w:t>
-      </w:r>
-      <w:r>
-        <w:t xml:space="preserve">ao cadastrar funcionário exceto </w:t>
-      </w:r>
-      <w:r>
-        <w:rPr>
-          <w:b/>
-        </w:rPr>
-        <w:t xml:space="preserve">sexo </w:t>
-      </w:r>
-      <w:r>
-        <w:rPr>
-          <w:b/>
-        </w:rPr>
-        <w:t>e contato</w:t>
+        <w:t>DESENVOLVEDOR SOFTWARE, MARKINTING, G</w:t>
       </w:r>
       <w:bookmarkStart w:id="0" w:name="_GoBack"/>
       <w:bookmarkEnd w:id="0"/>
-    </w:p>
-    <w:p>
-      <w:pPr>
-        <w:rPr>
-          <w:b/>
-          <w:sz w:val="32"/>
-          <w:szCs w:val="32"/>
-        </w:rPr>
-      </w:pPr>
-    </w:p>
-    <w:p>
-      <w:pPr>
-        <w:rPr>
-          <w:b/>
-          <w:sz w:val="32"/>
-          <w:szCs w:val="32"/>
-        </w:rPr>
-      </w:pPr>
-    </w:p>
+      <w:r>
+        <w:rPr>
+          <w:i/>
+        </w:rPr>
+        <w:t>ERENTE PROJETO, RH, VENDAS, COMPRAS</w:t>
+      </w:r>
+      <w:r>
+        <w:t>)</w:t>
+      </w:r>
+    </w:p>
+    <w:p>
+      <w:pPr>
+        <w:rPr>
+          <w:b/>
+          <w:sz w:val="32"/>
+          <w:szCs w:val="32"/>
+          <w:u w:val="single"/>
+        </w:rPr>
+      </w:pPr>
+      <w:r>
+        <w:t xml:space="preserve">Todas as </w:t>
+      </w:r>
+      <w:r>
+        <w:t xml:space="preserve">informações são </w:t>
+      </w:r>
+      <w:r>
+        <w:rPr>
+          <w:b/>
+        </w:rPr>
+        <w:t xml:space="preserve">obrigatórias </w:t>
+      </w:r>
+      <w:r>
+        <w:t xml:space="preserve">ao cadastrar funcionário exceto </w:t>
+      </w:r>
+      <w:r>
+        <w:rPr>
+          <w:b/>
+        </w:rPr>
+        <w:t xml:space="preserve">sexo </w:t>
+      </w:r>
+      <w:r>
+        <w:rPr>
+          <w:b/>
+        </w:rPr>
+        <w:t>e contato</w:t>
+      </w:r>
+    </w:p>
+    <w:p>
+      <w:pPr>
+        <w:rPr>
+          <w:b/>
+          <w:sz w:val="32"/>
+          <w:szCs w:val="32"/>
+        </w:rPr>
+      </w:pPr>
+    </w:p>
+    <w:p>
+      <w:pPr>
+        <w:rPr>
+          <w:b/>
+          <w:sz w:val="32"/>
+          <w:szCs w:val="32"/>
+        </w:rPr>
+      </w:pPr>
+      <w:r>
+        <w:rPr>
+          <w:b/>
+          <w:sz w:val="32"/>
+          <w:szCs w:val="32"/>
+        </w:rPr>
+        <w:t>Cadastro Departamento</w:t>
+      </w:r>
+    </w:p>
+    <w:p>
+      <w:pPr>
+        <w:rPr>
+          <w:b/>
+          <w:sz w:val="32"/>
+          <w:szCs w:val="32"/>
+        </w:rPr>
+      </w:pPr>
+      <w:r>
+        <w:rPr>
+          <w:b/>
+          <w:sz w:val="32"/>
+          <w:szCs w:val="32"/>
+        </w:rPr>
+        <w:t>DEPARTAMENTO</w:t>
+      </w:r>
+    </w:p>
+    <w:p>
+      <w:pPr>
+        <w:rPr>
+          <w:b/>
+          <w:sz w:val="32"/>
+          <w:szCs w:val="32"/>
+        </w:rPr>
+      </w:pPr>
+      <w:r>
+        <w:rPr>
+          <w:b/>
+          <w:sz w:val="32"/>
+          <w:szCs w:val="32"/>
+        </w:rPr>
+        <w:t>Descrição</w:t>
+      </w:r>
+    </w:p>
+    <w:p>
+      <w:r>
+        <w:t>O sistema deve possuir uma funcionalidade de cadastro dos departamentos, na qual as seguintes informações devem ser preenchidas:</w:t>
+      </w:r>
+    </w:p>
+    <w:p/>
     <w:p>
       <w:pPr>
         <w:rPr>

</xml_diff>

<commit_message>
snapshot diagrama classe versao 1
</commit_message>
<xml_diff>
--- a/Emulador de Trello/Trello.docx
+++ b/Emulador de Trello/Trello.docx
@@ -55,7 +55,10 @@
     </w:p>
     <w:p>
       <w:r>
-        <w:t>O sistema deve possui uma funcionalidade de cadastro de funcionários, na qual as seguintes informações deverão ser preenchidas:</w:t>
+        <w:t xml:space="preserve">O sistema deve possui </w:t>
+      </w:r>
+      <w:r>
+        <w:t>a funcionalidade de cadastro de funcionários, na qual as seguintes informações deverão ser preenchidas:</w:t>
       </w:r>
     </w:p>
     <w:p>
@@ -80,170 +83,372 @@
         <w:rPr>
           <w:b/>
         </w:rPr>
-        <w:t>, cpf, email, contato (ddd, ddi, telefone)</w:t>
-      </w:r>
+        <w:t xml:space="preserve">, </w:t>
+      </w:r>
+      <w:proofErr w:type="spellStart"/>
+      <w:r>
+        <w:rPr>
+          <w:b/>
+        </w:rPr>
+        <w:t>cpf</w:t>
+      </w:r>
+      <w:proofErr w:type="spellEnd"/>
+      <w:r>
+        <w:rPr>
+          <w:b/>
+        </w:rPr>
+        <w:t>, e-mail, telefone</w:t>
+      </w:r>
+      <w:r>
+        <w:rPr>
+          <w:b/>
+        </w:rPr>
+        <w:t xml:space="preserve"> (ddd, ddi, telefone) </w:t>
+      </w:r>
+      <w:r>
+        <w:rPr>
+          <w:b/>
+        </w:rPr>
+        <w:t>Contratação</w:t>
+      </w:r>
+      <w:r>
+        <w:rPr>
+          <w:b/>
+        </w:rPr>
+        <w:t xml:space="preserve">, </w:t>
+      </w:r>
+      <w:r>
+        <w:rPr>
+          <w:b/>
+        </w:rPr>
+        <w:t>s</w:t>
+      </w:r>
+      <w:r>
+        <w:rPr>
+          <w:b/>
+        </w:rPr>
+        <w:t>alario</w:t>
+      </w:r>
+      <w:r>
+        <w:rPr>
+          <w:b/>
+        </w:rPr>
+        <w:t>, profissão</w:t>
+      </w:r>
+      <w:r>
+        <w:rPr>
+          <w:b/>
+        </w:rPr>
+        <w:t>)</w:t>
+      </w:r>
+    </w:p>
+    <w:p>
+      <w:r>
+        <w:rPr>
+          <w:b/>
+        </w:rPr>
+        <w:t>- Profissão</w:t>
+      </w:r>
+      <w:r>
+        <w:t xml:space="preserve"> (</w:t>
+      </w:r>
+      <w:r>
+        <w:rPr>
+          <w:i/>
+        </w:rPr>
+        <w:t>DESENVOLVEDOR SOFTWARE, MARKINTING, GERENTE PROJETO, RH, VENDAS, COMPRAS</w:t>
+      </w:r>
+      <w:r>
+        <w:t>)</w:t>
+      </w:r>
+    </w:p>
+    <w:p>
+      <w:pPr>
+        <w:rPr>
+          <w:b/>
+          <w:sz w:val="32"/>
+          <w:szCs w:val="32"/>
+          <w:u w:val="single"/>
+        </w:rPr>
+      </w:pPr>
+      <w:r>
+        <w:t xml:space="preserve">Todas as </w:t>
+      </w:r>
+      <w:r>
+        <w:t xml:space="preserve">informações são </w:t>
+      </w:r>
+      <w:r>
+        <w:rPr>
+          <w:b/>
+        </w:rPr>
+        <w:t xml:space="preserve">obrigatórias </w:t>
+      </w:r>
+      <w:r>
+        <w:t xml:space="preserve">ao cadastrar funcionário exceto </w:t>
+      </w:r>
+      <w:r>
+        <w:rPr>
+          <w:b/>
+        </w:rPr>
+        <w:t xml:space="preserve">sexo </w:t>
+      </w:r>
+      <w:r>
+        <w:rPr>
+          <w:b/>
+        </w:rPr>
+        <w:t>e contato</w:t>
+      </w:r>
+    </w:p>
+    <w:p>
+      <w:pPr>
+        <w:rPr>
+          <w:b/>
+          <w:sz w:val="32"/>
+          <w:szCs w:val="32"/>
+        </w:rPr>
+      </w:pPr>
+    </w:p>
+    <w:p>
+      <w:pPr>
+        <w:rPr>
+          <w:b/>
+          <w:sz w:val="32"/>
+          <w:szCs w:val="32"/>
+        </w:rPr>
+      </w:pPr>
+      <w:r>
+        <w:rPr>
+          <w:b/>
+          <w:sz w:val="32"/>
+          <w:szCs w:val="32"/>
+        </w:rPr>
+        <w:t>Cadastro Departamento</w:t>
+      </w:r>
+    </w:p>
+    <w:p>
+      <w:pPr>
+        <w:rPr>
+          <w:b/>
+          <w:sz w:val="32"/>
+          <w:szCs w:val="32"/>
+        </w:rPr>
+      </w:pPr>
+      <w:r>
+        <w:rPr>
+          <w:b/>
+          <w:sz w:val="32"/>
+          <w:szCs w:val="32"/>
+        </w:rPr>
+        <w:t>DEPARTAMENTO</w:t>
+      </w:r>
+    </w:p>
+    <w:p>
+      <w:pPr>
+        <w:rPr>
+          <w:b/>
+          <w:sz w:val="32"/>
+          <w:szCs w:val="32"/>
+        </w:rPr>
+      </w:pPr>
+      <w:r>
+        <w:rPr>
+          <w:b/>
+          <w:sz w:val="32"/>
+          <w:szCs w:val="32"/>
+        </w:rPr>
+        <w:t>Descrição</w:t>
+      </w:r>
+    </w:p>
+    <w:p>
+      <w:r>
+        <w:t xml:space="preserve">O sistema deve </w:t>
+      </w:r>
+      <w:r>
+        <w:t xml:space="preserve">possuir </w:t>
+      </w:r>
+      <w:r>
+        <w:t>a funcionalidade de cadastro dos departamentos, na qual as seguintes informações devem ser preenchidas:</w:t>
+      </w:r>
+    </w:p>
+    <w:p>
+      <w:pPr>
+        <w:rPr>
+          <w:b/>
+        </w:rPr>
+      </w:pPr>
+      <w:r>
+        <w:rPr>
+          <w:b/>
+        </w:rPr>
+        <w:t>- Departamento: (nome, descrição, criação, telefone (ddd, ddi, telefone) e e-mail</w:t>
+      </w:r>
+      <w:r>
+        <w:rPr>
+          <w:b/>
+        </w:rPr>
+        <w:t>, endereço</w:t>
+      </w:r>
+      <w:r>
+        <w:rPr>
+          <w:b/>
+        </w:rPr>
+        <w:t>)</w:t>
+      </w:r>
+    </w:p>
+    <w:p>
+      <w:pPr>
+        <w:rPr>
+          <w:b/>
+        </w:rPr>
+      </w:pPr>
+      <w:r>
+        <w:rPr>
+          <w:b/>
+        </w:rPr>
+        <w:t xml:space="preserve">- Endereço (pais, estado, cidade, rua, número, </w:t>
+      </w:r>
+      <w:proofErr w:type="spellStart"/>
+      <w:r>
+        <w:rPr>
+          <w:b/>
+        </w:rPr>
+        <w:t>cep</w:t>
+      </w:r>
+      <w:proofErr w:type="spellEnd"/>
+      <w:r>
+        <w:rPr>
+          <w:b/>
+        </w:rPr>
+        <w:t>)</w:t>
+      </w:r>
+    </w:p>
+    <w:p>
+      <w:pPr>
+        <w:rPr>
+          <w:b/>
+        </w:rPr>
+      </w:pPr>
+      <w:r>
+        <w:rPr>
+          <w:b/>
+        </w:rPr>
+        <w:t>Todas as informações são obrigatórias ao cadastrar departamento</w:t>
+      </w:r>
+    </w:p>
+    <w:p>
+      <w:pPr>
+        <w:rPr>
+          <w:b/>
+        </w:rPr>
+      </w:pPr>
+    </w:p>
+    <w:p>
+      <w:pPr>
+        <w:rPr>
+          <w:b/>
+          <w:sz w:val="32"/>
+          <w:szCs w:val="32"/>
+        </w:rPr>
+      </w:pPr>
+      <w:r>
+        <w:rPr>
+          <w:b/>
+          <w:sz w:val="32"/>
+          <w:szCs w:val="32"/>
+        </w:rPr>
+        <w:t>Cadastro Cargo</w:t>
+      </w:r>
+    </w:p>
+    <w:p>
+      <w:pPr>
+        <w:rPr>
+          <w:b/>
+          <w:sz w:val="32"/>
+          <w:szCs w:val="32"/>
+        </w:rPr>
+      </w:pPr>
+      <w:r>
+        <w:rPr>
+          <w:b/>
+          <w:sz w:val="32"/>
+          <w:szCs w:val="32"/>
+        </w:rPr>
+        <w:t>CARGO</w:t>
+      </w:r>
+    </w:p>
+    <w:p>
+      <w:pPr>
+        <w:rPr>
+          <w:b/>
+          <w:sz w:val="32"/>
+          <w:szCs w:val="32"/>
+        </w:rPr>
+      </w:pPr>
+      <w:r>
+        <w:rPr>
+          <w:b/>
+          <w:sz w:val="32"/>
+          <w:szCs w:val="32"/>
+        </w:rPr>
+        <w:t>DESCRIÇÃO</w:t>
+      </w:r>
+    </w:p>
+    <w:p>
+      <w:r>
+        <w:t xml:space="preserve">O </w:t>
+      </w:r>
+      <w:r>
+        <w:t>sistema deve possuir a funcionalidade de cadastrar cargos, na qual as seguintes informações devem ser preenchidas:</w:t>
+      </w:r>
+    </w:p>
+    <w:p>
+      <w:pPr>
+        <w:rPr>
+          <w:b/>
+        </w:rPr>
+      </w:pPr>
+      <w:r>
+        <w:rPr>
+          <w:b/>
+        </w:rPr>
+        <w:t xml:space="preserve">- Cargo: (nome, descrição, salário base, </w:t>
+      </w:r>
+      <w:proofErr w:type="spellStart"/>
+      <w:r>
+        <w:rPr>
+          <w:b/>
+        </w:rPr>
+        <w:t>salario</w:t>
+      </w:r>
+      <w:proofErr w:type="spellEnd"/>
       <w:r>
         <w:rPr>
           <w:b/>
         </w:rPr>
         <w:t xml:space="preserve"> </w:t>
-      </w:r>
-      <w:r>
-        <w:rPr>
-          <w:b/>
-        </w:rPr>
-        <w:t>Contratação</w:t>
-      </w:r>
-      <w:r>
-        <w:rPr>
-          <w:b/>
-        </w:rPr>
-        <w:t xml:space="preserve">, </w:t>
-      </w:r>
-      <w:r>
-        <w:rPr>
-          <w:b/>
-        </w:rPr>
-        <w:t>Salario</w:t>
-      </w:r>
-      <w:r>
-        <w:rPr>
-          <w:b/>
-        </w:rPr>
-        <w:t>)</w:t>
-      </w:r>
-    </w:p>
-    <w:p>
-      <w:r>
-        <w:rPr>
-          <w:b/>
-        </w:rPr>
-        <w:t>- Profissão</w:t>
-      </w:r>
-      <w:r>
-        <w:t xml:space="preserve"> (</w:t>
-      </w:r>
-      <w:r>
-        <w:rPr>
-          <w:i/>
-        </w:rPr>
-        <w:t>DESENVOLVEDOR SOFTWARE, MARKINTING, G</w:t>
       </w:r>
       <w:bookmarkStart w:id="0" w:name="_GoBack"/>
       <w:bookmarkEnd w:id="0"/>
       <w:r>
         <w:rPr>
-          <w:i/>
-        </w:rPr>
-        <w:t>ERENTE PROJETO, RH, VENDAS, COMPRAS</w:t>
-      </w:r>
-      <w:r>
-        <w:t>)</w:t>
-      </w:r>
-    </w:p>
-    <w:p>
-      <w:pPr>
-        <w:rPr>
-          <w:b/>
-          <w:sz w:val="32"/>
-          <w:szCs w:val="32"/>
-          <w:u w:val="single"/>
-        </w:rPr>
-      </w:pPr>
-      <w:r>
-        <w:t xml:space="preserve">Todas as </w:t>
-      </w:r>
-      <w:r>
-        <w:t xml:space="preserve">informações são </w:t>
-      </w:r>
-      <w:r>
-        <w:rPr>
-          <w:b/>
-        </w:rPr>
-        <w:t xml:space="preserve">obrigatórias </w:t>
-      </w:r>
-      <w:r>
-        <w:t xml:space="preserve">ao cadastrar funcionário exceto </w:t>
-      </w:r>
-      <w:r>
-        <w:rPr>
-          <w:b/>
-        </w:rPr>
-        <w:t xml:space="preserve">sexo </w:t>
-      </w:r>
-      <w:r>
-        <w:rPr>
-          <w:b/>
-        </w:rPr>
-        <w:t>e contato</w:t>
-      </w:r>
-    </w:p>
-    <w:p>
-      <w:pPr>
-        <w:rPr>
-          <w:b/>
-          <w:sz w:val="32"/>
-          <w:szCs w:val="32"/>
-        </w:rPr>
-      </w:pPr>
-    </w:p>
-    <w:p>
-      <w:pPr>
-        <w:rPr>
-          <w:b/>
-          <w:sz w:val="32"/>
-          <w:szCs w:val="32"/>
-        </w:rPr>
-      </w:pPr>
-      <w:r>
-        <w:rPr>
-          <w:b/>
-          <w:sz w:val="32"/>
-          <w:szCs w:val="32"/>
-        </w:rPr>
-        <w:t>Cadastro Departamento</w:t>
-      </w:r>
-    </w:p>
-    <w:p>
-      <w:pPr>
-        <w:rPr>
-          <w:b/>
-          <w:sz w:val="32"/>
-          <w:szCs w:val="32"/>
-        </w:rPr>
-      </w:pPr>
-      <w:r>
-        <w:rPr>
-          <w:b/>
-          <w:sz w:val="32"/>
-          <w:szCs w:val="32"/>
-        </w:rPr>
-        <w:t>DEPARTAMENTO</w:t>
-      </w:r>
-    </w:p>
-    <w:p>
-      <w:pPr>
-        <w:rPr>
-          <w:b/>
-          <w:sz w:val="32"/>
-          <w:szCs w:val="32"/>
-        </w:rPr>
-      </w:pPr>
-      <w:r>
-        <w:rPr>
-          <w:b/>
-          <w:sz w:val="32"/>
-          <w:szCs w:val="32"/>
-        </w:rPr>
-        <w:t>Descrição</w:t>
-      </w:r>
-    </w:p>
-    <w:p>
-      <w:r>
-        <w:t>O sistema deve possuir uma funcionalidade de cadastro dos departamentos, na qual as seguintes informações devem ser preenchidas:</w:t>
-      </w:r>
-    </w:p>
-    <w:p/>
+          <w:b/>
+        </w:rPr>
+        <w:t>máximo)</w:t>
+      </w:r>
+    </w:p>
+    <w:p>
+      <w:pPr>
+        <w:rPr>
+          <w:b/>
+        </w:rPr>
+      </w:pPr>
+      <w:r>
+        <w:rPr>
+          <w:b/>
+        </w:rPr>
+        <w:t>- Nível profissão: (ESTAGIARIO, JUNIOR, PLENO, SENIOR, GERENTE)</w:t>
+      </w:r>
+    </w:p>
     <w:p>
       <w:pPr>
         <w:rPr>

</xml_diff>

<commit_message>
criação da migration cargos. Json enviado e codigo 200
</commit_message>
<xml_diff>
--- a/Emulador de Trello/Trello.docx
+++ b/Emulador de Trello/Trello.docx
@@ -103,7 +103,21 @@
         <w:rPr>
           <w:b/>
         </w:rPr>
-        <w:t xml:space="preserve"> (ddd, ddi, telefone) </w:t>
+        <w:t xml:space="preserve"> (</w:t>
+      </w:r>
+      <w:proofErr w:type="spellStart"/>
+      <w:r>
+        <w:rPr>
+          <w:b/>
+        </w:rPr>
+        <w:t>ddd</w:t>
+      </w:r>
+      <w:proofErr w:type="spellEnd"/>
+      <w:r>
+        <w:rPr>
+          <w:b/>
+        </w:rPr>
+        <w:t xml:space="preserve">, ddi, telefone) </w:t>
       </w:r>
       <w:r>
         <w:rPr>
@@ -425,29 +439,43 @@
         <w:rPr>
           <w:b/>
         </w:rPr>
-        <w:t xml:space="preserve"> </w:t>
+        <w:t xml:space="preserve"> máximo)</w:t>
+      </w:r>
+    </w:p>
+    <w:p>
+      <w:pPr>
+        <w:rPr>
+          <w:b/>
+        </w:rPr>
+      </w:pPr>
+      <w:r>
+        <w:rPr>
+          <w:b/>
+        </w:rPr>
+        <w:t>- Nível profissão: (ESTAGIARIO, JUNIOR, PLENO, SENIOR, GERENTE)</w:t>
+      </w:r>
+    </w:p>
+    <w:p>
+      <w:pPr>
+        <w:rPr>
+          <w:b/>
+          <w:u w:val="single"/>
+        </w:rPr>
+      </w:pPr>
+      <w:r>
+        <w:rPr>
+          <w:b/>
+        </w:rPr>
+        <w:t>Todas as informações são obriga</w:t>
+      </w:r>
+      <w:r>
+        <w:rPr>
+          <w:b/>
+        </w:rPr>
+        <w:t>tórias ao cadastrar cargo</w:t>
       </w:r>
       <w:bookmarkStart w:id="0" w:name="_GoBack"/>
       <w:bookmarkEnd w:id="0"/>
-      <w:r>
-        <w:rPr>
-          <w:b/>
-        </w:rPr>
-        <w:t>máximo)</w:t>
-      </w:r>
-    </w:p>
-    <w:p>
-      <w:pPr>
-        <w:rPr>
-          <w:b/>
-        </w:rPr>
-      </w:pPr>
-      <w:r>
-        <w:rPr>
-          <w:b/>
-        </w:rPr>
-        <w:t>- Nível profissão: (ESTAGIARIO, JUNIOR, PLENO, SENIOR, GERENTE)</w:t>
-      </w:r>
     </w:p>
     <w:p>
       <w:pPr>

</xml_diff>

<commit_message>
cadstro de funcionarios, cargo e deparatamentos feitos, codigo 200
</commit_message>
<xml_diff>
--- a/Emulador de Trello/Trello.docx
+++ b/Emulador de Trello/Trello.docx
@@ -212,270 +212,270 @@
         </w:rPr>
         <w:t>e contato</w:t>
       </w:r>
-    </w:p>
-    <w:p>
-      <w:pPr>
-        <w:rPr>
-          <w:b/>
-          <w:sz w:val="32"/>
-          <w:szCs w:val="32"/>
-        </w:rPr>
-      </w:pPr>
-    </w:p>
-    <w:p>
-      <w:pPr>
-        <w:rPr>
-          <w:b/>
-          <w:sz w:val="32"/>
-          <w:szCs w:val="32"/>
-        </w:rPr>
-      </w:pPr>
-      <w:r>
-        <w:rPr>
-          <w:b/>
-          <w:sz w:val="32"/>
-          <w:szCs w:val="32"/>
-        </w:rPr>
-        <w:t>Cadastro Departamento</w:t>
-      </w:r>
-    </w:p>
-    <w:p>
-      <w:pPr>
-        <w:rPr>
-          <w:b/>
-          <w:sz w:val="32"/>
-          <w:szCs w:val="32"/>
-        </w:rPr>
-      </w:pPr>
-      <w:r>
-        <w:rPr>
-          <w:b/>
-          <w:sz w:val="32"/>
-          <w:szCs w:val="32"/>
-        </w:rPr>
-        <w:t>DEPARTAMENTO</w:t>
-      </w:r>
-    </w:p>
-    <w:p>
-      <w:pPr>
-        <w:rPr>
-          <w:b/>
-          <w:sz w:val="32"/>
-          <w:szCs w:val="32"/>
-        </w:rPr>
-      </w:pPr>
-      <w:r>
-        <w:rPr>
-          <w:b/>
-          <w:sz w:val="32"/>
-          <w:szCs w:val="32"/>
-        </w:rPr>
-        <w:t>Descrição</w:t>
-      </w:r>
-    </w:p>
-    <w:p>
-      <w:r>
-        <w:t xml:space="preserve">O sistema deve </w:t>
-      </w:r>
-      <w:r>
-        <w:t xml:space="preserve">possuir </w:t>
-      </w:r>
-      <w:r>
-        <w:t>a funcionalidade de cadastro dos departamentos, na qual as seguintes informações devem ser preenchidas:</w:t>
-      </w:r>
-    </w:p>
-    <w:p>
-      <w:pPr>
-        <w:rPr>
-          <w:b/>
-        </w:rPr>
-      </w:pPr>
-      <w:r>
-        <w:rPr>
-          <w:b/>
-        </w:rPr>
-        <w:t>- Departamento: (nome, descrição, criação, telefone (ddd, ddi, telefone) e e-mail</w:t>
-      </w:r>
-      <w:r>
-        <w:rPr>
-          <w:b/>
-        </w:rPr>
-        <w:t>, endereço</w:t>
-      </w:r>
-      <w:r>
-        <w:rPr>
-          <w:b/>
-        </w:rPr>
-        <w:t>)</w:t>
-      </w:r>
-    </w:p>
-    <w:p>
-      <w:pPr>
-        <w:rPr>
-          <w:b/>
-        </w:rPr>
-      </w:pPr>
-      <w:r>
-        <w:rPr>
-          <w:b/>
-        </w:rPr>
-        <w:t xml:space="preserve">- Endereço (pais, estado, cidade, rua, número, </w:t>
-      </w:r>
-      <w:proofErr w:type="spellStart"/>
-      <w:r>
-        <w:rPr>
-          <w:b/>
-        </w:rPr>
-        <w:t>cep</w:t>
-      </w:r>
-      <w:proofErr w:type="spellEnd"/>
-      <w:r>
-        <w:rPr>
-          <w:b/>
-        </w:rPr>
-        <w:t>)</w:t>
-      </w:r>
-    </w:p>
-    <w:p>
-      <w:pPr>
-        <w:rPr>
-          <w:b/>
-        </w:rPr>
-      </w:pPr>
-      <w:r>
-        <w:rPr>
-          <w:b/>
-        </w:rPr>
-        <w:t>Todas as informações são obrigatórias ao cadastrar departamento</w:t>
-      </w:r>
-    </w:p>
-    <w:p>
-      <w:pPr>
-        <w:rPr>
-          <w:b/>
-        </w:rPr>
-      </w:pPr>
-    </w:p>
-    <w:p>
-      <w:pPr>
-        <w:rPr>
-          <w:b/>
-          <w:sz w:val="32"/>
-          <w:szCs w:val="32"/>
-        </w:rPr>
-      </w:pPr>
-      <w:r>
-        <w:rPr>
-          <w:b/>
-          <w:sz w:val="32"/>
-          <w:szCs w:val="32"/>
-        </w:rPr>
-        <w:t>Cadastro Cargo</w:t>
-      </w:r>
-    </w:p>
-    <w:p>
-      <w:pPr>
-        <w:rPr>
-          <w:b/>
-          <w:sz w:val="32"/>
-          <w:szCs w:val="32"/>
-        </w:rPr>
-      </w:pPr>
-      <w:r>
-        <w:rPr>
-          <w:b/>
-          <w:sz w:val="32"/>
-          <w:szCs w:val="32"/>
-        </w:rPr>
-        <w:t>CARGO</w:t>
-      </w:r>
-    </w:p>
-    <w:p>
-      <w:pPr>
-        <w:rPr>
-          <w:b/>
-          <w:sz w:val="32"/>
-          <w:szCs w:val="32"/>
-        </w:rPr>
-      </w:pPr>
-      <w:r>
-        <w:rPr>
-          <w:b/>
-          <w:sz w:val="32"/>
-          <w:szCs w:val="32"/>
-        </w:rPr>
-        <w:t>DESCRIÇÃO</w:t>
-      </w:r>
-    </w:p>
-    <w:p>
-      <w:r>
-        <w:t xml:space="preserve">O </w:t>
-      </w:r>
-      <w:r>
-        <w:t>sistema deve possuir a funcionalidade de cadastrar cargos, na qual as seguintes informações devem ser preenchidas:</w:t>
-      </w:r>
-    </w:p>
-    <w:p>
-      <w:pPr>
-        <w:rPr>
-          <w:b/>
-        </w:rPr>
-      </w:pPr>
-      <w:r>
-        <w:rPr>
-          <w:b/>
-        </w:rPr>
-        <w:t xml:space="preserve">- Cargo: (nome, descrição, salário base, </w:t>
-      </w:r>
-      <w:proofErr w:type="spellStart"/>
-      <w:r>
-        <w:rPr>
-          <w:b/>
-        </w:rPr>
-        <w:t>salario</w:t>
-      </w:r>
-      <w:proofErr w:type="spellEnd"/>
-      <w:r>
-        <w:rPr>
-          <w:b/>
-        </w:rPr>
-        <w:t xml:space="preserve"> máximo)</w:t>
-      </w:r>
-    </w:p>
-    <w:p>
-      <w:pPr>
-        <w:rPr>
-          <w:b/>
-        </w:rPr>
-      </w:pPr>
-      <w:r>
-        <w:rPr>
-          <w:b/>
-        </w:rPr>
-        <w:t>- Nível profissão: (ESTAGIARIO, JUNIOR, PLENO, SENIOR, GERENTE)</w:t>
-      </w:r>
-    </w:p>
-    <w:p>
-      <w:pPr>
-        <w:rPr>
-          <w:b/>
-          <w:u w:val="single"/>
-        </w:rPr>
-      </w:pPr>
-      <w:r>
-        <w:rPr>
-          <w:b/>
-        </w:rPr>
-        <w:t>Todas as informações são obriga</w:t>
-      </w:r>
-      <w:r>
-        <w:rPr>
-          <w:b/>
-        </w:rPr>
-        <w:t>tórias ao cadastrar cargo</w:t>
+      <w:r>
+        <w:rPr>
+          <w:b/>
+        </w:rPr>
+        <w:t xml:space="preserve"> (telefone)</w:t>
       </w:r>
       <w:bookmarkStart w:id="0" w:name="_GoBack"/>
       <w:bookmarkEnd w:id="0"/>
+    </w:p>
+    <w:p>
+      <w:pPr>
+        <w:rPr>
+          <w:b/>
+          <w:sz w:val="32"/>
+          <w:szCs w:val="32"/>
+        </w:rPr>
+      </w:pPr>
+    </w:p>
+    <w:p>
+      <w:pPr>
+        <w:rPr>
+          <w:b/>
+          <w:sz w:val="32"/>
+          <w:szCs w:val="32"/>
+        </w:rPr>
+      </w:pPr>
+      <w:r>
+        <w:rPr>
+          <w:b/>
+          <w:sz w:val="32"/>
+          <w:szCs w:val="32"/>
+        </w:rPr>
+        <w:t>Cadastro Departamento</w:t>
+      </w:r>
+    </w:p>
+    <w:p>
+      <w:pPr>
+        <w:rPr>
+          <w:b/>
+          <w:sz w:val="32"/>
+          <w:szCs w:val="32"/>
+        </w:rPr>
+      </w:pPr>
+      <w:r>
+        <w:rPr>
+          <w:b/>
+          <w:sz w:val="32"/>
+          <w:szCs w:val="32"/>
+        </w:rPr>
+        <w:t>DEPARTAMENTO</w:t>
+      </w:r>
+    </w:p>
+    <w:p>
+      <w:pPr>
+        <w:rPr>
+          <w:b/>
+          <w:sz w:val="32"/>
+          <w:szCs w:val="32"/>
+        </w:rPr>
+      </w:pPr>
+      <w:r>
+        <w:rPr>
+          <w:b/>
+          <w:sz w:val="32"/>
+          <w:szCs w:val="32"/>
+        </w:rPr>
+        <w:t>Descrição</w:t>
+      </w:r>
+    </w:p>
+    <w:p>
+      <w:r>
+        <w:t xml:space="preserve">O sistema deve </w:t>
+      </w:r>
+      <w:r>
+        <w:t xml:space="preserve">possuir </w:t>
+      </w:r>
+      <w:r>
+        <w:t>a funcionalidade de cadastro dos departamentos, na qual as seguintes informações devem ser preenchidas:</w:t>
+      </w:r>
+    </w:p>
+    <w:p>
+      <w:pPr>
+        <w:rPr>
+          <w:b/>
+        </w:rPr>
+      </w:pPr>
+      <w:r>
+        <w:rPr>
+          <w:b/>
+        </w:rPr>
+        <w:t>- Departamento: (nome, descrição, criação, telefone (ddd, ddi, telefone) e e-mail</w:t>
+      </w:r>
+      <w:r>
+        <w:rPr>
+          <w:b/>
+        </w:rPr>
+        <w:t>, endereço</w:t>
+      </w:r>
+      <w:r>
+        <w:rPr>
+          <w:b/>
+        </w:rPr>
+        <w:t>)</w:t>
+      </w:r>
+    </w:p>
+    <w:p>
+      <w:pPr>
+        <w:rPr>
+          <w:b/>
+        </w:rPr>
+      </w:pPr>
+      <w:r>
+        <w:rPr>
+          <w:b/>
+        </w:rPr>
+        <w:t xml:space="preserve">- Endereço (pais, estado, cidade, rua, número, </w:t>
+      </w:r>
+      <w:proofErr w:type="spellStart"/>
+      <w:r>
+        <w:rPr>
+          <w:b/>
+        </w:rPr>
+        <w:t>cep</w:t>
+      </w:r>
+      <w:proofErr w:type="spellEnd"/>
+      <w:r>
+        <w:rPr>
+          <w:b/>
+        </w:rPr>
+        <w:t>)</w:t>
+      </w:r>
+    </w:p>
+    <w:p>
+      <w:pPr>
+        <w:rPr>
+          <w:b/>
+        </w:rPr>
+      </w:pPr>
+      <w:r>
+        <w:rPr>
+          <w:b/>
+        </w:rPr>
+        <w:t>Todas as informações são obrigatórias ao cadastrar departamento</w:t>
+      </w:r>
+    </w:p>
+    <w:p>
+      <w:pPr>
+        <w:rPr>
+          <w:b/>
+        </w:rPr>
+      </w:pPr>
+    </w:p>
+    <w:p>
+      <w:pPr>
+        <w:rPr>
+          <w:b/>
+          <w:sz w:val="32"/>
+          <w:szCs w:val="32"/>
+        </w:rPr>
+      </w:pPr>
+      <w:r>
+        <w:rPr>
+          <w:b/>
+          <w:sz w:val="32"/>
+          <w:szCs w:val="32"/>
+        </w:rPr>
+        <w:t>Cadastro Cargo</w:t>
+      </w:r>
+    </w:p>
+    <w:p>
+      <w:pPr>
+        <w:rPr>
+          <w:b/>
+          <w:sz w:val="32"/>
+          <w:szCs w:val="32"/>
+        </w:rPr>
+      </w:pPr>
+      <w:r>
+        <w:rPr>
+          <w:b/>
+          <w:sz w:val="32"/>
+          <w:szCs w:val="32"/>
+        </w:rPr>
+        <w:t>CARGO</w:t>
+      </w:r>
+    </w:p>
+    <w:p>
+      <w:pPr>
+        <w:rPr>
+          <w:b/>
+          <w:sz w:val="32"/>
+          <w:szCs w:val="32"/>
+        </w:rPr>
+      </w:pPr>
+      <w:r>
+        <w:rPr>
+          <w:b/>
+          <w:sz w:val="32"/>
+          <w:szCs w:val="32"/>
+        </w:rPr>
+        <w:t>DESCRIÇÃO</w:t>
+      </w:r>
+    </w:p>
+    <w:p>
+      <w:r>
+        <w:t xml:space="preserve">O </w:t>
+      </w:r>
+      <w:r>
+        <w:t>sistema deve possuir a funcionalidade de cadastrar cargos, na qual as seguintes informações devem ser preenchidas:</w:t>
+      </w:r>
+    </w:p>
+    <w:p>
+      <w:pPr>
+        <w:rPr>
+          <w:b/>
+        </w:rPr>
+      </w:pPr>
+      <w:r>
+        <w:rPr>
+          <w:b/>
+        </w:rPr>
+        <w:t xml:space="preserve">- Cargo: (nome, descrição, salário base, </w:t>
+      </w:r>
+      <w:proofErr w:type="spellStart"/>
+      <w:r>
+        <w:rPr>
+          <w:b/>
+        </w:rPr>
+        <w:t>salario</w:t>
+      </w:r>
+      <w:proofErr w:type="spellEnd"/>
+      <w:r>
+        <w:rPr>
+          <w:b/>
+        </w:rPr>
+        <w:t xml:space="preserve"> máximo)</w:t>
+      </w:r>
+    </w:p>
+    <w:p>
+      <w:pPr>
+        <w:rPr>
+          <w:b/>
+        </w:rPr>
+      </w:pPr>
+      <w:r>
+        <w:rPr>
+          <w:b/>
+        </w:rPr>
+        <w:t>- Nível profissão: (ESTAGIARIO, JUNIOR, PLENO, SENIOR, GERENTE)</w:t>
+      </w:r>
+    </w:p>
+    <w:p>
+      <w:pPr>
+        <w:rPr>
+          <w:b/>
+          <w:u w:val="single"/>
+        </w:rPr>
+      </w:pPr>
+      <w:r>
+        <w:rPr>
+          <w:b/>
+        </w:rPr>
+        <w:t>Todas as informações são obrigatórias ao cadastrar cargo</w:t>
+      </w:r>
     </w:p>
     <w:p>
       <w:pPr>

</xml_diff>